<commit_message>
continued work on practicum 5, only need to write report
</commit_message>
<xml_diff>
--- a/Practicum5/davis_practicum5_report.docx
+++ b/Practicum5/davis_practicum5_report.docx
@@ -128,7 +128,7 @@
         <w:t>Figure 1</w:t>
       </w:r>
       <w:r>
-        <w:t>, a mass encapsulated in an enclosure with a wire fixed to it, passing through a magnetic field fixed to the mass. System parameters include</w:t>
+        <w:t>, a mass in an enclosure with a wire fixed to it, passing through a magnetic field fixed to the mass. System parameters include</w:t>
       </w:r>
     </w:p>
     <w:p>
@@ -265,49 +265,6 @@
           </m:r>
         </m:oMath>
       </m:oMathPara>
-    </w:p>
-    <w:p>
-      <w:pPr>
-        <w:rPr>
-          <w:rFonts w:eastAsiaTheme="minorEastAsia"/>
-        </w:rPr>
-      </w:pPr>
-      <m:oMathPara>
-        <m:oMath>
-          <m:r>
-            <w:rPr>
-              <w:rFonts w:ascii="Cambria Math" w:eastAsiaTheme="minorEastAsia" w:hAnsi="Cambria Math"/>
-            </w:rPr>
-            <m:t>K=2 N/m</m:t>
-          </m:r>
-        </m:oMath>
-      </m:oMathPara>
-    </w:p>
-    <w:p>
-      <w:pPr>
-        <w:rPr>
-          <w:rFonts w:eastAsiaTheme="minorEastAsia"/>
-        </w:rPr>
-      </w:pPr>
-      <w:r>
-        <w:rPr>
-          <w:rFonts w:eastAsiaTheme="minorEastAsia"/>
-        </w:rPr>
-        <w:tab/>
-        <w:t xml:space="preserve">The spring’s K constant is assumed to inherit the spring of Practicum </w:t>
-      </w:r>
-      <w:r>
-        <w:rPr>
-          <w:rFonts w:eastAsiaTheme="minorEastAsia"/>
-        </w:rPr>
-        <w:t>4</w:t>
-      </w:r>
-      <w:r>
-        <w:rPr>
-          <w:rFonts w:eastAsiaTheme="minorEastAsia"/>
-        </w:rPr>
-        <w:t>.</w:t>
-      </w:r>
     </w:p>
     <w:p>
       <w:pPr>
@@ -430,14 +387,34 @@
         </w:rPr>
         <w:t>.</w:t>
       </w:r>
-    </w:p>
-    <w:p>
-      <w:pPr>
+      <w:r>
+        <w:rPr>
+          <w:rFonts w:eastAsiaTheme="minorEastAsia"/>
+        </w:rPr>
+        <w:t xml:space="preserve"> This system’s short coming is it will not reach steady state and will continue to </w:t>
+      </w:r>
+      <w:r>
         <w:rPr>
           <w:rFonts w:eastAsiaTheme="minorEastAsia"/>
           <w:i/>
           <w:iCs/>
         </w:rPr>
+        <w:t>just</w:t>
+      </w:r>
+      <w:r>
+        <w:rPr>
+          <w:rFonts w:eastAsiaTheme="minorEastAsia"/>
+        </w:rPr>
+        <w:t xml:space="preserve"> touch the enclosure.</w:t>
+      </w:r>
+    </w:p>
+    <w:p>
+      <w:pPr>
+        <w:rPr>
+          <w:rFonts w:eastAsiaTheme="minorEastAsia"/>
+          <w:i/>
+          <w:iCs/>
+        </w:rPr>
       </w:pPr>
       <w:r>
         <w:rPr>
@@ -460,6 +437,12 @@
         </w:rPr>
         <w:t>.</w:t>
       </w:r>
+      <w:r>
+        <w:rPr>
+          <w:rFonts w:eastAsiaTheme="minorEastAsia"/>
+        </w:rPr>
+        <w:t xml:space="preserve"> This system’s short coming is the mass will experience the full impact.</w:t>
+      </w:r>
     </w:p>
     <w:p>
       <w:pPr>
@@ -468,6 +451,7 @@
       <w:r>
         <w:rPr>
           <w:rFonts w:eastAsiaTheme="minorEastAsia"/>
+          <w:noProof/>
         </w:rPr>
         <w:drawing>
           <wp:inline distT="0" distB="0" distL="0" distR="0" wp14:anchorId="16489C05" wp14:editId="1AEE549A">
@@ -533,6 +517,9 @@
         <w:keepNext/>
       </w:pPr>
       <w:r>
+        <w:rPr>
+          <w:noProof/>
+        </w:rPr>
         <w:drawing>
           <wp:inline distT="0" distB="0" distL="0" distR="0" wp14:anchorId="6887EAA7" wp14:editId="35D6289A">
             <wp:extent cx="2880360" cy="2037793"/>
@@ -597,6 +584,9 @@
         <w:keepNext/>
       </w:pPr>
       <w:r>
+        <w:rPr>
+          <w:noProof/>
+        </w:rPr>
         <w:drawing>
           <wp:inline distT="0" distB="0" distL="0" distR="0" wp14:anchorId="023C284E" wp14:editId="28EBBD82">
             <wp:extent cx="2880360" cy="2037793"/>
@@ -925,6 +915,12 @@
                   </m:r>
                 </m:den>
               </m:f>
+              <m:r>
+                <w:rPr>
+                  <w:rFonts w:ascii="Cambria Math" w:hAnsi="Cambria Math"/>
+                </w:rPr>
+                <m:t>s+K</m:t>
+              </m:r>
             </m:num>
             <m:den>
               <m:r>
@@ -1058,7 +1054,25 @@
         <w:rPr>
           <w:rFonts w:eastAsiaTheme="minorEastAsia"/>
         </w:rPr>
-        <w:t xml:space="preserve">To match the standard form of a second order unit response </w:t>
+        <w:tab/>
+      </w:r>
+      <w:r>
+        <w:rPr>
+          <w:rFonts w:eastAsiaTheme="minorEastAsia"/>
+        </w:rPr>
+        <w:t xml:space="preserve">To match the </w:t>
+      </w:r>
+      <w:r>
+        <w:rPr>
+          <w:rFonts w:eastAsiaTheme="minorEastAsia"/>
+        </w:rPr>
+        <w:t>normalized</w:t>
+      </w:r>
+      <w:r>
+        <w:rPr>
+          <w:rFonts w:eastAsiaTheme="minorEastAsia"/>
+        </w:rPr>
+        <w:t xml:space="preserve"> form of a second order unit response </w:t>
       </w:r>
       <m:oMath>
         <m:r>
@@ -1101,92 +1115,118 @@
             </m:ctrlPr>
           </m:fPr>
           <m:num>
-            <m:sSup>
-              <m:sSupPr>
+            <m:r>
+              <w:rPr>
+                <w:rFonts w:ascii="Cambria Math" w:hAnsi="Cambria Math"/>
+              </w:rPr>
+              <m:t>N(s)</m:t>
+            </m:r>
+          </m:num>
+          <m:den>
+            <m:f>
+              <m:fPr>
                 <m:ctrlPr>
                   <w:rPr>
                     <w:rFonts w:ascii="Cambria Math" w:hAnsi="Cambria Math"/>
                     <w:i/>
                   </w:rPr>
                 </m:ctrlPr>
-              </m:sSupPr>
-              <m:e>
-                <m:r>
-                  <w:rPr>
-                    <w:rFonts w:ascii="Cambria Math" w:hAnsi="Cambria Math"/>
-                  </w:rPr>
-                  <m:t>ω</m:t>
-                </m:r>
-              </m:e>
-              <m:sup>
-                <m:r>
-                  <w:rPr>
-                    <w:rFonts w:ascii="Cambria Math" w:hAnsi="Cambria Math"/>
-                  </w:rPr>
-                  <m:t>2</m:t>
-                </m:r>
-              </m:sup>
-            </m:sSup>
-          </m:num>
-          <m:den>
-            <m:sSup>
-              <m:sSupPr>
+              </m:fPr>
+              <m:num>
+                <m:sSup>
+                  <m:sSupPr>
+                    <m:ctrlPr>
+                      <w:rPr>
+                        <w:rFonts w:ascii="Cambria Math" w:hAnsi="Cambria Math"/>
+                        <w:i/>
+                      </w:rPr>
+                    </m:ctrlPr>
+                  </m:sSupPr>
+                  <m:e>
+                    <m:r>
+                      <w:rPr>
+                        <w:rFonts w:ascii="Cambria Math" w:hAnsi="Cambria Math"/>
+                      </w:rPr>
+                      <m:t>s</m:t>
+                    </m:r>
+                  </m:e>
+                  <m:sup>
+                    <m:r>
+                      <w:rPr>
+                        <w:rFonts w:ascii="Cambria Math" w:hAnsi="Cambria Math"/>
+                      </w:rPr>
+                      <m:t>2</m:t>
+                    </m:r>
+                  </m:sup>
+                </m:sSup>
+              </m:num>
+              <m:den>
+                <m:sSup>
+                  <m:sSupPr>
+                    <m:ctrlPr>
+                      <w:rPr>
+                        <w:rFonts w:ascii="Cambria Math" w:hAnsi="Cambria Math"/>
+                        <w:i/>
+                      </w:rPr>
+                    </m:ctrlPr>
+                  </m:sSupPr>
+                  <m:e>
+                    <m:r>
+                      <w:rPr>
+                        <w:rFonts w:ascii="Cambria Math" w:hAnsi="Cambria Math"/>
+                      </w:rPr>
+                      <m:t>ω</m:t>
+                    </m:r>
+                  </m:e>
+                  <m:sup>
+                    <m:r>
+                      <w:rPr>
+                        <w:rFonts w:ascii="Cambria Math" w:hAnsi="Cambria Math"/>
+                      </w:rPr>
+                      <m:t>2</m:t>
+                    </m:r>
+                  </m:sup>
+                </m:sSup>
+              </m:den>
+            </m:f>
+            <m:r>
+              <w:rPr>
+                <w:rFonts w:ascii="Cambria Math" w:hAnsi="Cambria Math"/>
+              </w:rPr>
+              <m:t>+</m:t>
+            </m:r>
+            <m:f>
+              <m:fPr>
                 <m:ctrlPr>
                   <w:rPr>
                     <w:rFonts w:ascii="Cambria Math" w:hAnsi="Cambria Math"/>
                     <w:i/>
                   </w:rPr>
                 </m:ctrlPr>
-              </m:sSupPr>
-              <m:e>
+              </m:fPr>
+              <m:num>
                 <m:r>
                   <w:rPr>
                     <w:rFonts w:ascii="Cambria Math" w:hAnsi="Cambria Math"/>
                   </w:rPr>
                   <m:t>s</m:t>
                 </m:r>
-              </m:e>
-              <m:sup>
+              </m:num>
+              <m:den>
                 <m:r>
                   <w:rPr>
                     <w:rFonts w:ascii="Cambria Math" w:hAnsi="Cambria Math"/>
                   </w:rPr>
-                  <m:t>2</m:t>
+                  <m:t>ωQ</m:t>
                 </m:r>
-              </m:sup>
-            </m:sSup>
+              </m:den>
+            </m:f>
             <m:r>
               <w:rPr>
                 <w:rFonts w:ascii="Cambria Math" w:hAnsi="Cambria Math"/>
               </w:rPr>
-              <m:t>+2ξωs+</m:t>
+              <m:t>+1</m:t>
             </m:r>
-            <m:sSup>
-              <m:sSupPr>
-                <m:ctrlPr>
-                  <w:rPr>
-                    <w:rFonts w:ascii="Cambria Math" w:hAnsi="Cambria Math"/>
-                    <w:i/>
-                  </w:rPr>
-                </m:ctrlPr>
-              </m:sSupPr>
-              <m:e>
-                <m:r>
-                  <w:rPr>
-                    <w:rFonts w:ascii="Cambria Math" w:hAnsi="Cambria Math"/>
-                  </w:rPr>
-                  <m:t>ω</m:t>
-                </m:r>
-              </m:e>
-              <m:sup>
-                <m:r>
-                  <w:rPr>
-                    <w:rFonts w:ascii="Cambria Math" w:hAnsi="Cambria Math"/>
-                  </w:rPr>
-                  <m:t>2</m:t>
-                </m:r>
-              </m:sup>
-            </m:sSup>
           </m:den>
         </m:f>
       </m:oMath>
@@ -1367,44 +1407,64 @@
                     <w:rPr>
                       <w:rFonts w:ascii="Cambria Math" w:hAnsi="Cambria Math"/>
                     </w:rPr>
-                    <m:t>M</m:t>
-                  </m:r>
-                  <m:r>
-                    <w:rPr>
-                      <w:rFonts w:ascii="Cambria Math" w:hAnsi="Cambria Math"/>
-                    </w:rPr>
-                    <m:t>R</m:t>
+                    <m:t>KR</m:t>
                   </m:r>
                 </m:den>
               </m:f>
+              <m:r>
+                <w:rPr>
+                  <w:rFonts w:ascii="Cambria Math" w:hAnsi="Cambria Math"/>
+                </w:rPr>
+                <m:t>s+1</m:t>
+              </m:r>
             </m:num>
             <m:den>
-              <m:sSup>
-                <m:sSupPr>
+              <m:f>
+                <m:fPr>
                   <m:ctrlPr>
                     <w:rPr>
                       <w:rFonts w:ascii="Cambria Math" w:hAnsi="Cambria Math"/>
                       <w:i/>
                     </w:rPr>
                   </m:ctrlPr>
-                </m:sSupPr>
-                <m:e>
+                </m:fPr>
+                <m:num>
+                  <m:sSup>
+                    <m:sSupPr>
+                      <m:ctrlPr>
+                        <w:rPr>
+                          <w:rFonts w:ascii="Cambria Math" w:hAnsi="Cambria Math"/>
+                          <w:i/>
+                        </w:rPr>
+                      </m:ctrlPr>
+                    </m:sSupPr>
+                    <m:e>
+                      <m:r>
+                        <w:rPr>
+                          <w:rFonts w:ascii="Cambria Math" w:hAnsi="Cambria Math"/>
+                        </w:rPr>
+                        <m:t>Ms</m:t>
+                      </m:r>
+                    </m:e>
+                    <m:sup>
+                      <m:r>
+                        <w:rPr>
+                          <w:rFonts w:ascii="Cambria Math" w:hAnsi="Cambria Math"/>
+                        </w:rPr>
+                        <m:t>2</m:t>
+                      </m:r>
+                    </m:sup>
+                  </m:sSup>
+                </m:num>
+                <m:den>
                   <m:r>
                     <w:rPr>
                       <w:rFonts w:ascii="Cambria Math" w:hAnsi="Cambria Math"/>
                     </w:rPr>
-                    <m:t>s</m:t>
+                    <m:t>K</m:t>
                   </m:r>
-                </m:e>
-                <m:sup>
-                  <m:r>
-                    <w:rPr>
-                      <w:rFonts w:ascii="Cambria Math" w:hAnsi="Cambria Math"/>
-                    </w:rPr>
-                    <m:t>2</m:t>
-                  </m:r>
-                </m:sup>
-              </m:sSup>
+                </m:den>
+              </m:f>
               <m:r>
                 <w:rPr>
                   <w:rFonts w:ascii="Cambria Math" w:hAnsi="Cambria Math"/>
@@ -1479,13 +1539,7 @@
                     <w:rPr>
                       <w:rFonts w:ascii="Cambria Math" w:hAnsi="Cambria Math"/>
                     </w:rPr>
-                    <m:t>M</m:t>
-                  </m:r>
-                  <m:r>
-                    <w:rPr>
-                      <w:rFonts w:ascii="Cambria Math" w:hAnsi="Cambria Math"/>
-                    </w:rPr>
-                    <m:t>R</m:t>
+                    <m:t>KR</m:t>
                   </m:r>
                 </m:den>
               </m:f>
@@ -1493,34 +1547,8 @@
                 <w:rPr>
                   <w:rFonts w:ascii="Cambria Math" w:hAnsi="Cambria Math"/>
                 </w:rPr>
-                <m:t>s+</m:t>
-              </m:r>
-              <m:f>
-                <m:fPr>
-                  <m:ctrlPr>
-                    <w:rPr>
-                      <w:rFonts w:ascii="Cambria Math" w:hAnsi="Cambria Math"/>
-                      <w:i/>
-                    </w:rPr>
-                  </m:ctrlPr>
-                </m:fPr>
-                <m:num>
-                  <m:r>
-                    <w:rPr>
-                      <w:rFonts w:ascii="Cambria Math" w:hAnsi="Cambria Math"/>
-                    </w:rPr>
-                    <m:t>K</m:t>
-                  </m:r>
-                </m:num>
-                <m:den>
-                  <m:r>
-                    <w:rPr>
-                      <w:rFonts w:ascii="Cambria Math" w:hAnsi="Cambria Math"/>
-                    </w:rPr>
-                    <m:t>M</m:t>
-                  </m:r>
-                </m:den>
-              </m:f>
+                <m:t>s+1</m:t>
+              </m:r>
             </m:den>
           </m:f>
         </m:oMath>
@@ -1528,8 +1556,556 @@
     </w:p>
     <w:p>
       <w:pPr>
+        <w:rPr>
+          <w:rFonts w:eastAsiaTheme="minorEastAsia"/>
+        </w:rPr>
+      </w:pPr>
+      <w:r>
+        <w:rPr>
+          <w:rFonts w:eastAsiaTheme="minorEastAsia"/>
+        </w:rPr>
+        <w:tab/>
+        <w:t xml:space="preserve">The damping coefficient can be found by relating </w:t>
+      </w:r>
+      <m:oMath>
+        <m:r>
+          <w:rPr>
+            <w:rFonts w:ascii="Cambria Math" w:eastAsiaTheme="minorEastAsia" w:hAnsi="Cambria Math"/>
+          </w:rPr>
+          <m:t>ω</m:t>
+        </m:r>
+      </m:oMath>
+      <w:r>
+        <w:rPr>
+          <w:rFonts w:eastAsiaTheme="minorEastAsia"/>
+        </w:rPr>
+        <w:t xml:space="preserve"> values and </w:t>
+      </w:r>
+      <m:oMath>
+        <m:r>
+          <w:rPr>
+            <w:rFonts w:ascii="Cambria Math" w:eastAsiaTheme="minorEastAsia" w:hAnsi="Cambria Math"/>
+          </w:rPr>
+          <m:t>ζ</m:t>
+        </m:r>
+      </m:oMath>
+      <w:r>
+        <w:rPr>
+          <w:rFonts w:eastAsiaTheme="minorEastAsia"/>
+        </w:rPr>
+        <w:t>:</w:t>
+      </w:r>
+    </w:p>
+    <w:p>
+      <w:pPr>
+        <w:rPr>
+          <w:rFonts w:eastAsiaTheme="minorEastAsia"/>
+        </w:rPr>
+      </w:pPr>
+      <m:oMathPara>
+        <m:oMath>
+          <m:sSup>
+            <m:sSupPr>
+              <m:ctrlPr>
+                <w:rPr>
+                  <w:rFonts w:ascii="Cambria Math" w:eastAsiaTheme="minorEastAsia" w:hAnsi="Cambria Math"/>
+                  <w:i/>
+                </w:rPr>
+              </m:ctrlPr>
+            </m:sSupPr>
+            <m:e>
+              <m:r>
+                <w:rPr>
+                  <w:rFonts w:ascii="Cambria Math" w:eastAsiaTheme="minorEastAsia" w:hAnsi="Cambria Math"/>
+                </w:rPr>
+                <m:t>ω</m:t>
+              </m:r>
+            </m:e>
+            <m:sup>
+              <m:r>
+                <w:rPr>
+                  <w:rFonts w:ascii="Cambria Math" w:eastAsiaTheme="minorEastAsia" w:hAnsi="Cambria Math"/>
+                </w:rPr>
+                <m:t>2</m:t>
+              </m:r>
+            </m:sup>
+          </m:sSup>
+          <m:r>
+            <w:rPr>
+              <w:rFonts w:ascii="Cambria Math" w:eastAsiaTheme="minorEastAsia" w:hAnsi="Cambria Math"/>
+            </w:rPr>
+            <m:t>=</m:t>
+          </m:r>
+          <m:f>
+            <m:fPr>
+              <m:ctrlPr>
+                <w:rPr>
+                  <w:rFonts w:ascii="Cambria Math" w:eastAsiaTheme="minorEastAsia" w:hAnsi="Cambria Math"/>
+                  <w:i/>
+                </w:rPr>
+              </m:ctrlPr>
+            </m:fPr>
+            <m:num>
+              <m:r>
+                <w:rPr>
+                  <w:rFonts w:ascii="Cambria Math" w:eastAsiaTheme="minorEastAsia" w:hAnsi="Cambria Math"/>
+                </w:rPr>
+                <m:t>K</m:t>
+              </m:r>
+            </m:num>
+            <m:den>
+              <m:r>
+                <w:rPr>
+                  <w:rFonts w:ascii="Cambria Math" w:eastAsiaTheme="minorEastAsia" w:hAnsi="Cambria Math"/>
+                </w:rPr>
+                <m:t>M</m:t>
+              </m:r>
+            </m:den>
+          </m:f>
+        </m:oMath>
+      </m:oMathPara>
+    </w:p>
+    <w:p>
+      <w:pPr>
+        <w:rPr>
+          <w:rFonts w:eastAsiaTheme="minorEastAsia"/>
+        </w:rPr>
+      </w:pPr>
+      <m:oMathPara>
+        <m:oMath>
+          <m:r>
+            <w:rPr>
+              <w:rFonts w:ascii="Cambria Math" w:eastAsiaTheme="minorEastAsia" w:hAnsi="Cambria Math"/>
+            </w:rPr>
+            <m:t>Q=</m:t>
+          </m:r>
+          <m:f>
+            <m:fPr>
+              <m:ctrlPr>
+                <w:rPr>
+                  <w:rFonts w:ascii="Cambria Math" w:eastAsiaTheme="minorEastAsia" w:hAnsi="Cambria Math"/>
+                  <w:i/>
+                </w:rPr>
+              </m:ctrlPr>
+            </m:fPr>
+            <m:num>
+              <m:r>
+                <w:rPr>
+                  <w:rFonts w:ascii="Cambria Math" w:eastAsiaTheme="minorEastAsia" w:hAnsi="Cambria Math"/>
+                </w:rPr>
+                <m:t>R</m:t>
+              </m:r>
+              <m:rad>
+                <m:radPr>
+                  <m:degHide m:val="1"/>
+                  <m:ctrlPr>
+                    <w:rPr>
+                      <w:rFonts w:ascii="Cambria Math" w:eastAsiaTheme="minorEastAsia" w:hAnsi="Cambria Math"/>
+                      <w:i/>
+                    </w:rPr>
+                  </m:ctrlPr>
+                </m:radPr>
+                <m:deg/>
+                <m:e>
+                  <m:r>
+                    <w:rPr>
+                      <w:rFonts w:ascii="Cambria Math" w:eastAsiaTheme="minorEastAsia" w:hAnsi="Cambria Math"/>
+                    </w:rPr>
+                    <m:t>KM</m:t>
+                  </m:r>
+                </m:e>
+              </m:rad>
+            </m:num>
+            <m:den>
+              <m:sSub>
+                <m:sSubPr>
+                  <m:ctrlPr>
+                    <w:rPr>
+                      <w:rFonts w:ascii="Cambria Math" w:hAnsi="Cambria Math"/>
+                      <w:i/>
+                    </w:rPr>
+                  </m:ctrlPr>
+                </m:sSubPr>
+                <m:e>
+                  <m:r>
+                    <w:rPr>
+                      <w:rFonts w:ascii="Cambria Math" w:hAnsi="Cambria Math"/>
+                    </w:rPr>
+                    <m:t>K</m:t>
+                  </m:r>
+                </m:e>
+                <m:sub>
+                  <m:r>
+                    <w:rPr>
+                      <w:rFonts w:ascii="Cambria Math" w:hAnsi="Cambria Math"/>
+                    </w:rPr>
+                    <m:t>F</m:t>
+                  </m:r>
+                </m:sub>
+              </m:sSub>
+              <m:sSub>
+                <m:sSubPr>
+                  <m:ctrlPr>
+                    <w:rPr>
+                      <w:rFonts w:ascii="Cambria Math" w:hAnsi="Cambria Math"/>
+                      <w:i/>
+                    </w:rPr>
+                  </m:ctrlPr>
+                </m:sSubPr>
+                <m:e>
+                  <m:r>
+                    <w:rPr>
+                      <w:rFonts w:ascii="Cambria Math" w:hAnsi="Cambria Math"/>
+                    </w:rPr>
+                    <m:t>K</m:t>
+                  </m:r>
+                </m:e>
+                <m:sub>
+                  <m:r>
+                    <w:rPr>
+                      <w:rFonts w:ascii="Cambria Math" w:hAnsi="Cambria Math"/>
+                    </w:rPr>
+                    <m:t>B</m:t>
+                  </m:r>
+                </m:sub>
+              </m:sSub>
+            </m:den>
+          </m:f>
+        </m:oMath>
+      </m:oMathPara>
+    </w:p>
+    <w:p>
+      <w:pPr>
+        <w:rPr>
+          <w:rFonts w:eastAsiaTheme="minorEastAsia"/>
+        </w:rPr>
+      </w:pPr>
+      <m:oMathPara>
+        <m:oMath>
+          <m:r>
+            <w:rPr>
+              <w:rFonts w:ascii="Cambria Math" w:eastAsiaTheme="minorEastAsia" w:hAnsi="Cambria Math"/>
+            </w:rPr>
+            <m:t>ζ=</m:t>
+          </m:r>
+          <m:sSub>
+            <m:sSubPr>
+              <m:ctrlPr>
+                <w:rPr>
+                  <w:rFonts w:ascii="Cambria Math" w:hAnsi="Cambria Math"/>
+                  <w:i/>
+                </w:rPr>
+              </m:ctrlPr>
+            </m:sSubPr>
+            <m:e>
+              <m:r>
+                <w:rPr>
+                  <w:rFonts w:ascii="Cambria Math" w:hAnsi="Cambria Math"/>
+                </w:rPr>
+                <m:t>f</m:t>
+              </m:r>
+            </m:e>
+            <m:sub>
+              <m:r>
+                <w:rPr>
+                  <w:rFonts w:ascii="Cambria Math" w:hAnsi="Cambria Math"/>
+                </w:rPr>
+                <m:t>v</m:t>
+              </m:r>
+            </m:sub>
+          </m:sSub>
+          <m:r>
+            <w:rPr>
+              <w:rFonts w:ascii="Cambria Math" w:hAnsi="Cambria Math"/>
+            </w:rPr>
+            <m:t>=</m:t>
+          </m:r>
+          <m:f>
+            <m:fPr>
+              <m:ctrlPr>
+                <w:rPr>
+                  <w:rFonts w:ascii="Cambria Math" w:hAnsi="Cambria Math"/>
+                  <w:i/>
+                </w:rPr>
+              </m:ctrlPr>
+            </m:fPr>
+            <m:num>
+              <m:r>
+                <w:rPr>
+                  <w:rFonts w:ascii="Cambria Math" w:hAnsi="Cambria Math"/>
+                </w:rPr>
+                <m:t>1</m:t>
+              </m:r>
+            </m:num>
+            <m:den>
+              <m:r>
+                <w:rPr>
+                  <w:rFonts w:ascii="Cambria Math" w:hAnsi="Cambria Math"/>
+                </w:rPr>
+                <m:t>2Q</m:t>
+              </m:r>
+            </m:den>
+          </m:f>
+          <m:r>
+            <w:rPr>
+              <w:rFonts w:ascii="Cambria Math" w:hAnsi="Cambria Math"/>
+            </w:rPr>
+            <m:t>=</m:t>
+          </m:r>
+          <m:f>
+            <m:fPr>
+              <m:ctrlPr>
+                <w:rPr>
+                  <w:rFonts w:ascii="Cambria Math" w:hAnsi="Cambria Math"/>
+                  <w:i/>
+                </w:rPr>
+              </m:ctrlPr>
+            </m:fPr>
+            <m:num>
+              <m:sSub>
+                <m:sSubPr>
+                  <m:ctrlPr>
+                    <w:rPr>
+                      <w:rFonts w:ascii="Cambria Math" w:hAnsi="Cambria Math"/>
+                      <w:i/>
+                    </w:rPr>
+                  </m:ctrlPr>
+                </m:sSubPr>
+                <m:e>
+                  <m:r>
+                    <w:rPr>
+                      <w:rFonts w:ascii="Cambria Math" w:hAnsi="Cambria Math"/>
+                    </w:rPr>
+                    <m:t>K</m:t>
+                  </m:r>
+                </m:e>
+                <m:sub>
+                  <m:r>
+                    <w:rPr>
+                      <w:rFonts w:ascii="Cambria Math" w:hAnsi="Cambria Math"/>
+                    </w:rPr>
+                    <m:t>F</m:t>
+                  </m:r>
+                </m:sub>
+              </m:sSub>
+              <m:sSub>
+                <m:sSubPr>
+                  <m:ctrlPr>
+                    <w:rPr>
+                      <w:rFonts w:ascii="Cambria Math" w:hAnsi="Cambria Math"/>
+                      <w:i/>
+                    </w:rPr>
+                  </m:ctrlPr>
+                </m:sSubPr>
+                <m:e>
+                  <m:r>
+                    <w:rPr>
+                      <w:rFonts w:ascii="Cambria Math" w:hAnsi="Cambria Math"/>
+                    </w:rPr>
+                    <m:t>K</m:t>
+                  </m:r>
+                </m:e>
+                <m:sub>
+                  <m:r>
+                    <w:rPr>
+                      <w:rFonts w:ascii="Cambria Math" w:hAnsi="Cambria Math"/>
+                    </w:rPr>
+                    <m:t>B</m:t>
+                  </m:r>
+                </m:sub>
+              </m:sSub>
+            </m:num>
+            <m:den>
+              <m:r>
+                <w:rPr>
+                  <w:rFonts w:ascii="Cambria Math" w:hAnsi="Cambria Math"/>
+                </w:rPr>
+                <m:t>2R</m:t>
+              </m:r>
+              <m:rad>
+                <m:radPr>
+                  <m:degHide m:val="1"/>
+                  <m:ctrlPr>
+                    <w:rPr>
+                      <w:rFonts w:ascii="Cambria Math" w:hAnsi="Cambria Math"/>
+                      <w:i/>
+                    </w:rPr>
+                  </m:ctrlPr>
+                </m:radPr>
+                <m:deg/>
+                <m:e>
+                  <m:r>
+                    <w:rPr>
+                      <w:rFonts w:ascii="Cambria Math" w:hAnsi="Cambria Math"/>
+                    </w:rPr>
+                    <m:t>KM</m:t>
+                  </m:r>
+                </m:e>
+              </m:rad>
+            </m:den>
+          </m:f>
+        </m:oMath>
+      </m:oMathPara>
+    </w:p>
+    <w:p>
+      <w:pPr>
+        <w:rPr>
+          <w:rFonts w:eastAsiaTheme="minorEastAsia"/>
+        </w:rPr>
+      </w:pPr>
+      <w:r>
+        <w:rPr>
+          <w:rFonts w:eastAsiaTheme="minorEastAsia"/>
+        </w:rPr>
+        <w:tab/>
+        <w:t xml:space="preserve">Choosing a spring constant </w:t>
+      </w:r>
+      <m:oMath>
+        <m:r>
+          <w:rPr>
+            <w:rFonts w:ascii="Cambria Math" w:eastAsiaTheme="minorEastAsia" w:hAnsi="Cambria Math"/>
+          </w:rPr>
+          <m:t>K=4 N/m</m:t>
+        </m:r>
+      </m:oMath>
+      <w:r>
+        <w:rPr>
+          <w:rFonts w:eastAsiaTheme="minorEastAsia"/>
+        </w:rPr>
+        <w:t>,</w:t>
+      </w:r>
+    </w:p>
+    <w:p>
+      <w:pPr>
+        <w:rPr>
+          <w:rFonts w:eastAsiaTheme="minorEastAsia"/>
+        </w:rPr>
+      </w:pPr>
+      <m:oMathPara>
+        <m:oMath>
+          <m:sSub>
+            <m:sSubPr>
+              <m:ctrlPr>
+                <w:rPr>
+                  <w:rFonts w:ascii="Cambria Math" w:hAnsi="Cambria Math"/>
+                  <w:i/>
+                </w:rPr>
+              </m:ctrlPr>
+            </m:sSubPr>
+            <m:e>
+              <m:r>
+                <w:rPr>
+                  <w:rFonts w:ascii="Cambria Math" w:hAnsi="Cambria Math"/>
+                </w:rPr>
+                <m:t>f</m:t>
+              </m:r>
+            </m:e>
+            <m:sub>
+              <m:r>
+                <w:rPr>
+                  <w:rFonts w:ascii="Cambria Math" w:hAnsi="Cambria Math"/>
+                </w:rPr>
+                <m:t>v</m:t>
+              </m:r>
+            </m:sub>
+          </m:sSub>
+          <m:r>
+            <w:rPr>
+              <w:rFonts w:ascii="Cambria Math" w:hAnsi="Cambria Math"/>
+            </w:rPr>
+            <m:t>=</m:t>
+          </m:r>
+          <m:f>
+            <m:fPr>
+              <m:ctrlPr>
+                <w:rPr>
+                  <w:rFonts w:ascii="Cambria Math" w:hAnsi="Cambria Math"/>
+                  <w:i/>
+                </w:rPr>
+              </m:ctrlPr>
+            </m:fPr>
+            <m:num>
+              <m:r>
+                <w:rPr>
+                  <w:rFonts w:ascii="Cambria Math" w:hAnsi="Cambria Math"/>
+                </w:rPr>
+                <m:t>2∙1</m:t>
+              </m:r>
+            </m:num>
+            <m:den>
+              <m:r>
+                <w:rPr>
+                  <w:rFonts w:ascii="Cambria Math" w:hAnsi="Cambria Math"/>
+                </w:rPr>
+                <m:t>2R</m:t>
+              </m:r>
+              <m:rad>
+                <m:radPr>
+                  <m:degHide m:val="1"/>
+                  <m:ctrlPr>
+                    <w:rPr>
+                      <w:rFonts w:ascii="Cambria Math" w:hAnsi="Cambria Math"/>
+                      <w:i/>
+                    </w:rPr>
+                  </m:ctrlPr>
+                </m:radPr>
+                <m:deg/>
+                <m:e>
+                  <m:r>
+                    <w:rPr>
+                      <w:rFonts w:ascii="Cambria Math" w:hAnsi="Cambria Math"/>
+                    </w:rPr>
+                    <m:t>4∙4</m:t>
+                  </m:r>
+                </m:e>
+              </m:rad>
+            </m:den>
+          </m:f>
+          <m:r>
+            <w:rPr>
+              <w:rFonts w:ascii="Cambria Math" w:hAnsi="Cambria Math"/>
+            </w:rPr>
+            <m:t>=</m:t>
+          </m:r>
+          <m:f>
+            <m:fPr>
+              <m:ctrlPr>
+                <w:rPr>
+                  <w:rFonts w:ascii="Cambria Math" w:hAnsi="Cambria Math"/>
+                  <w:i/>
+                </w:rPr>
+              </m:ctrlPr>
+            </m:fPr>
+            <m:num>
+              <m:r>
+                <w:rPr>
+                  <w:rFonts w:ascii="Cambria Math" w:hAnsi="Cambria Math"/>
+                </w:rPr>
+                <m:t>1</m:t>
+              </m:r>
+            </m:num>
+            <m:den>
+              <m:r>
+                <w:rPr>
+                  <w:rFonts w:ascii="Cambria Math" w:hAnsi="Cambria Math"/>
+                </w:rPr>
+                <m:t>4R</m:t>
+              </m:r>
+            </m:den>
+          </m:f>
+        </m:oMath>
+      </m:oMathPara>
+    </w:p>
+    <w:p>
+      <w:pPr>
         <w:pStyle w:val="Heading1"/>
       </w:pPr>
+      <w:r>
+        <w:rPr>
+          <w:rFonts w:eastAsiaTheme="minorEastAsia"/>
+        </w:rPr>
+        <w:tab/>
+      </w:r>
       <w:r>
         <w:t>Discussion and Conclusion</w:t>
       </w:r>
@@ -1599,6 +2175,12 @@
     <w:p>
       <w:pPr>
         <w:pStyle w:val="Heading2"/>
+        <w:numPr>
+          <w:ilvl w:val="0"/>
+          <w:numId w:val="0"/>
+        </w:numPr>
+        <w:ind w:left="144"/>
+        <w:jc w:val="both"/>
         <w:rPr>
           <w:rFonts w:ascii="Courier New" w:hAnsi="Courier New" w:cs="Courier New"/>
           <w:sz w:val="16"/>

</xml_diff>